<commit_message>
cleanup: remove redundant rideController_additions.js file
</commit_message>
<xml_diff>
--- a/documentation/Project Write-Up.docx
+++ b/documentation/Project Write-Up.docx
@@ -5,6 +5,449 @@
     <w:p>
       <w:pPr>
         <w:spacing w:line="240" w:lineRule="auto"/>
+        <w:jc w:val="center"/>
+        <w:rPr>
+          <w:rFonts w:ascii="Times New Roman" w:hAnsi="Times New Roman" w:cs="Times New Roman"/>
+          <w:b/>
+          <w:bCs/>
+          <w:u w:val="single"/>
+        </w:rPr>
+      </w:pPr>
+      <w:r>
+        <w:rPr>
+          <w:rFonts w:ascii="Times New Roman" w:hAnsi="Times New Roman" w:cs="Times New Roman"/>
+          <w:noProof/>
+        </w:rPr>
+        <w:drawing>
+          <wp:inline distT="0" distB="0" distL="0" distR="0" wp14:anchorId="241EF010" wp14:editId="124D913F">
+            <wp:extent cx="2846070" cy="2317750"/>
+            <wp:effectExtent l="0" t="0" r="0" b="6350"/>
+            <wp:docPr id="476814635" name="Picture 1" descr="A logo for a university&#10;&#10;AI-generated content may be incorrect."/>
+            <wp:cNvGraphicFramePr>
+              <a:graphicFrameLocks xmlns:a="http://schemas.openxmlformats.org/drawingml/2006/main" noChangeAspect="1"/>
+            </wp:cNvGraphicFramePr>
+            <a:graphic xmlns:a="http://schemas.openxmlformats.org/drawingml/2006/main">
+              <a:graphicData uri="http://schemas.openxmlformats.org/drawingml/2006/picture">
+                <pic:pic xmlns:pic="http://schemas.openxmlformats.org/drawingml/2006/picture">
+                  <pic:nvPicPr>
+                    <pic:cNvPr id="476814635" name="Picture 1" descr="A logo for a university&#10;&#10;AI-generated content may be incorrect."/>
+                    <pic:cNvPicPr/>
+                  </pic:nvPicPr>
+                  <pic:blipFill>
+                    <a:blip r:embed="rId5" cstate="print">
+                      <a:extLst>
+                        <a:ext uri="{28A0092B-C50C-407E-A947-70E740481C1C}">
+                          <a14:useLocalDpi xmlns:a14="http://schemas.microsoft.com/office/drawing/2010/main" val="0"/>
+                        </a:ext>
+                      </a:extLst>
+                    </a:blip>
+                    <a:stretch>
+                      <a:fillRect/>
+                    </a:stretch>
+                  </pic:blipFill>
+                  <pic:spPr>
+                    <a:xfrm>
+                      <a:off x="0" y="0"/>
+                      <a:ext cx="2849993" cy="2320945"/>
+                    </a:xfrm>
+                    <a:prstGeom prst="rect">
+                      <a:avLst/>
+                    </a:prstGeom>
+                  </pic:spPr>
+                </pic:pic>
+              </a:graphicData>
+            </a:graphic>
+          </wp:inline>
+        </w:drawing>
+      </w:r>
+      <w:r>
+        <w:rPr>
+          <w:rFonts w:ascii="Times New Roman" w:hAnsi="Times New Roman" w:cs="Times New Roman"/>
+        </w:rPr>
+        <w:t xml:space="preserve"> </w:t>
+      </w:r>
+    </w:p>
+    <w:p>
+      <w:pPr>
+        <w:spacing w:line="240" w:lineRule="auto"/>
+        <w:jc w:val="center"/>
+        <w:rPr>
+          <w:rFonts w:ascii="Times New Roman" w:hAnsi="Times New Roman" w:cs="Times New Roman"/>
+        </w:rPr>
+      </w:pPr>
+    </w:p>
+    <w:p>
+      <w:pPr>
+        <w:spacing w:line="240" w:lineRule="auto"/>
+        <w:jc w:val="center"/>
+        <w:rPr>
+          <w:rFonts w:ascii="Times New Roman" w:hAnsi="Times New Roman" w:cs="Times New Roman"/>
+        </w:rPr>
+      </w:pPr>
+      <w:r>
+        <w:rPr>
+          <w:rFonts w:ascii="Times New Roman" w:hAnsi="Times New Roman" w:cs="Times New Roman"/>
+        </w:rPr>
+        <w:t xml:space="preserve">Nana Daasebre Kwaku Adu-Gyamfi </w:t>
+      </w:r>
+    </w:p>
+    <w:p>
+      <w:pPr>
+        <w:spacing w:line="240" w:lineRule="auto"/>
+        <w:rPr>
+          <w:rFonts w:ascii="Times New Roman" w:hAnsi="Times New Roman" w:cs="Times New Roman"/>
+        </w:rPr>
+      </w:pPr>
+    </w:p>
+    <w:p>
+      <w:pPr>
+        <w:spacing w:line="240" w:lineRule="auto"/>
+        <w:jc w:val="center"/>
+        <w:rPr>
+          <w:rFonts w:ascii="Times New Roman" w:hAnsi="Times New Roman" w:cs="Times New Roman"/>
+        </w:rPr>
+      </w:pPr>
+      <w:r>
+        <w:rPr>
+          <w:rFonts w:ascii="Times New Roman" w:hAnsi="Times New Roman" w:cs="Times New Roman"/>
+        </w:rPr>
+        <w:t xml:space="preserve">02852027 </w:t>
+      </w:r>
+    </w:p>
+    <w:p>
+      <w:pPr>
+        <w:spacing w:line="240" w:lineRule="auto"/>
+        <w:jc w:val="center"/>
+        <w:rPr>
+          <w:rFonts w:ascii="Times New Roman" w:hAnsi="Times New Roman" w:cs="Times New Roman"/>
+        </w:rPr>
+      </w:pPr>
+    </w:p>
+    <w:p>
+      <w:pPr>
+        <w:spacing w:line="240" w:lineRule="auto"/>
+        <w:jc w:val="center"/>
+        <w:rPr>
+          <w:rFonts w:ascii="Times New Roman" w:hAnsi="Times New Roman" w:cs="Times New Roman"/>
+        </w:rPr>
+      </w:pPr>
+      <w:r>
+        <w:rPr>
+          <w:rFonts w:ascii="Times New Roman" w:hAnsi="Times New Roman" w:cs="Times New Roman"/>
+        </w:rPr>
+        <w:t xml:space="preserve">Department of </w:t>
+      </w:r>
+      <w:r>
+        <w:rPr>
+          <w:rFonts w:ascii="Times New Roman" w:hAnsi="Times New Roman" w:cs="Times New Roman"/>
+        </w:rPr>
+        <w:t>Computer Science and Information Systems</w:t>
+      </w:r>
+      <w:r>
+        <w:rPr>
+          <w:rFonts w:ascii="Times New Roman" w:hAnsi="Times New Roman" w:cs="Times New Roman"/>
+        </w:rPr>
+        <w:t xml:space="preserve">, Ashesi University </w:t>
+      </w:r>
+    </w:p>
+    <w:p>
+      <w:pPr>
+        <w:spacing w:line="240" w:lineRule="auto"/>
+        <w:jc w:val="center"/>
+        <w:rPr>
+          <w:rFonts w:ascii="Times New Roman" w:hAnsi="Times New Roman" w:cs="Times New Roman"/>
+        </w:rPr>
+      </w:pPr>
+    </w:p>
+    <w:p>
+      <w:pPr>
+        <w:spacing w:line="240" w:lineRule="auto"/>
+        <w:jc w:val="center"/>
+        <w:rPr>
+          <w:rFonts w:ascii="Times New Roman" w:hAnsi="Times New Roman" w:cs="Times New Roman"/>
+        </w:rPr>
+      </w:pPr>
+      <w:r>
+        <w:rPr>
+          <w:rFonts w:ascii="Times New Roman" w:hAnsi="Times New Roman" w:cs="Times New Roman"/>
+        </w:rPr>
+        <w:t>CS341</w:t>
+      </w:r>
+      <w:r>
+        <w:rPr>
+          <w:rFonts w:ascii="Times New Roman" w:hAnsi="Times New Roman" w:cs="Times New Roman"/>
+        </w:rPr>
+        <w:t>_</w:t>
+      </w:r>
+      <w:r>
+        <w:rPr>
+          <w:rFonts w:ascii="Times New Roman" w:hAnsi="Times New Roman" w:cs="Times New Roman"/>
+        </w:rPr>
+        <w:t>C</w:t>
+      </w:r>
+      <w:r>
+        <w:rPr>
+          <w:rFonts w:ascii="Times New Roman" w:hAnsi="Times New Roman" w:cs="Times New Roman"/>
+        </w:rPr>
+        <w:t xml:space="preserve">: </w:t>
+      </w:r>
+      <w:r>
+        <w:rPr>
+          <w:rFonts w:ascii="Times New Roman" w:hAnsi="Times New Roman" w:cs="Times New Roman"/>
+        </w:rPr>
+        <w:t>Web Technologies Final Exams</w:t>
+      </w:r>
+    </w:p>
+    <w:p>
+      <w:pPr>
+        <w:spacing w:line="240" w:lineRule="auto"/>
+        <w:rPr>
+          <w:rFonts w:ascii="Times New Roman" w:hAnsi="Times New Roman" w:cs="Times New Roman"/>
+        </w:rPr>
+      </w:pPr>
+      <w:r>
+        <w:rPr>
+          <w:rFonts w:ascii="Times New Roman" w:hAnsi="Times New Roman" w:cs="Times New Roman"/>
+        </w:rPr>
+        <w:t xml:space="preserve"> </w:t>
+      </w:r>
+    </w:p>
+    <w:p>
+      <w:pPr>
+        <w:spacing w:line="240" w:lineRule="auto"/>
+        <w:jc w:val="center"/>
+        <w:rPr>
+          <w:rFonts w:ascii="Times New Roman" w:hAnsi="Times New Roman" w:cs="Times New Roman"/>
+        </w:rPr>
+      </w:pPr>
+    </w:p>
+    <w:p>
+      <w:pPr>
+        <w:spacing w:line="240" w:lineRule="auto"/>
+        <w:jc w:val="center"/>
+        <w:rPr>
+          <w:rFonts w:ascii="Times New Roman" w:hAnsi="Times New Roman" w:cs="Times New Roman"/>
+        </w:rPr>
+      </w:pPr>
+      <w:r>
+        <w:rPr>
+          <w:rFonts w:ascii="Times New Roman" w:hAnsi="Times New Roman" w:cs="Times New Roman"/>
+        </w:rPr>
+        <w:t>Mr</w:t>
+      </w:r>
+      <w:r>
+        <w:rPr>
+          <w:rFonts w:ascii="Times New Roman" w:hAnsi="Times New Roman" w:cs="Times New Roman"/>
+        </w:rPr>
+        <w:t xml:space="preserve">. </w:t>
+      </w:r>
+      <w:r>
+        <w:rPr>
+          <w:rFonts w:ascii="Times New Roman" w:hAnsi="Times New Roman" w:cs="Times New Roman"/>
+        </w:rPr>
+        <w:t>Kwadwo Osafo-Maafo</w:t>
+      </w:r>
+      <w:r>
+        <w:rPr>
+          <w:rFonts w:ascii="Times New Roman" w:hAnsi="Times New Roman" w:cs="Times New Roman"/>
+        </w:rPr>
+        <w:t xml:space="preserve"> </w:t>
+      </w:r>
+    </w:p>
+    <w:p>
+      <w:pPr>
+        <w:spacing w:line="240" w:lineRule="auto"/>
+        <w:jc w:val="center"/>
+        <w:rPr>
+          <w:rFonts w:ascii="Times New Roman" w:hAnsi="Times New Roman" w:cs="Times New Roman"/>
+        </w:rPr>
+      </w:pPr>
+    </w:p>
+    <w:p>
+      <w:pPr>
+        <w:spacing w:line="240" w:lineRule="auto"/>
+        <w:jc w:val="center"/>
+        <w:rPr>
+          <w:rFonts w:ascii="Times New Roman" w:hAnsi="Times New Roman" w:cs="Times New Roman"/>
+        </w:rPr>
+      </w:pPr>
+      <w:r>
+        <w:rPr>
+          <w:rFonts w:ascii="Times New Roman" w:hAnsi="Times New Roman" w:cs="Times New Roman"/>
+        </w:rPr>
+        <w:t xml:space="preserve"> </w:t>
+      </w:r>
+    </w:p>
+    <w:p>
+      <w:pPr>
+        <w:spacing w:line="240" w:lineRule="auto"/>
+        <w:jc w:val="center"/>
+        <w:rPr>
+          <w:rFonts w:ascii="Times New Roman" w:hAnsi="Times New Roman" w:cs="Times New Roman"/>
+        </w:rPr>
+      </w:pPr>
+    </w:p>
+    <w:p>
+      <w:pPr>
+        <w:spacing w:line="240" w:lineRule="auto"/>
+        <w:jc w:val="center"/>
+        <w:rPr>
+          <w:rFonts w:ascii="Times New Roman" w:hAnsi="Times New Roman" w:cs="Times New Roman"/>
+        </w:rPr>
+      </w:pPr>
+    </w:p>
+    <w:p>
+      <w:pPr>
+        <w:spacing w:line="240" w:lineRule="auto"/>
+        <w:jc w:val="center"/>
+        <w:rPr>
+          <w:rFonts w:ascii="Times New Roman" w:hAnsi="Times New Roman" w:cs="Times New Roman"/>
+        </w:rPr>
+      </w:pPr>
+    </w:p>
+    <w:p>
+      <w:pPr>
+        <w:spacing w:line="240" w:lineRule="auto"/>
+        <w:jc w:val="center"/>
+        <w:rPr>
+          <w:rFonts w:ascii="Times New Roman" w:hAnsi="Times New Roman" w:cs="Times New Roman"/>
+        </w:rPr>
+      </w:pPr>
+      <w:r>
+        <w:rPr>
+          <w:rFonts w:ascii="Times New Roman" w:hAnsi="Times New Roman" w:cs="Times New Roman"/>
+        </w:rPr>
+        <w:t>Dec</w:t>
+      </w:r>
+      <w:r>
+        <w:rPr>
+          <w:rFonts w:ascii="Times New Roman" w:hAnsi="Times New Roman" w:cs="Times New Roman"/>
+        </w:rPr>
+        <w:t>ember 18th, 2025</w:t>
+      </w:r>
+    </w:p>
+    <w:p>
+      <w:pPr>
+        <w:spacing w:line="240" w:lineRule="auto"/>
+        <w:rPr>
+          <w:rFonts w:ascii="Times New Roman" w:hAnsi="Times New Roman" w:cs="Times New Roman"/>
+          <w:b/>
+          <w:bCs/>
+          <w:u w:val="single"/>
+        </w:rPr>
+      </w:pPr>
+    </w:p>
+    <w:p>
+      <w:pPr>
+        <w:spacing w:line="240" w:lineRule="auto"/>
+        <w:rPr>
+          <w:rFonts w:ascii="Times New Roman" w:hAnsi="Times New Roman" w:cs="Times New Roman"/>
+          <w:b/>
+          <w:bCs/>
+          <w:u w:val="single"/>
+        </w:rPr>
+      </w:pPr>
+    </w:p>
+    <w:p>
+      <w:pPr>
+        <w:spacing w:line="240" w:lineRule="auto"/>
+        <w:rPr>
+          <w:rFonts w:ascii="Times New Roman" w:hAnsi="Times New Roman" w:cs="Times New Roman"/>
+          <w:b/>
+          <w:bCs/>
+          <w:u w:val="single"/>
+        </w:rPr>
+      </w:pPr>
+    </w:p>
+    <w:p>
+      <w:pPr>
+        <w:spacing w:line="240" w:lineRule="auto"/>
+        <w:rPr>
+          <w:rFonts w:ascii="Times New Roman" w:hAnsi="Times New Roman" w:cs="Times New Roman"/>
+          <w:b/>
+          <w:bCs/>
+          <w:u w:val="single"/>
+        </w:rPr>
+      </w:pPr>
+    </w:p>
+    <w:p>
+      <w:pPr>
+        <w:spacing w:line="240" w:lineRule="auto"/>
+        <w:rPr>
+          <w:rFonts w:ascii="Times New Roman" w:hAnsi="Times New Roman" w:cs="Times New Roman"/>
+          <w:b/>
+          <w:bCs/>
+          <w:u w:val="single"/>
+        </w:rPr>
+      </w:pPr>
+    </w:p>
+    <w:p>
+      <w:pPr>
+        <w:rPr>
+          <w:rFonts w:ascii="Times New Roman" w:hAnsi="Times New Roman" w:cs="Times New Roman"/>
+          <w:b/>
+          <w:bCs/>
+          <w:u w:val="single"/>
+        </w:rPr>
+      </w:pPr>
+      <w:r>
+        <w:rPr>
+          <w:rFonts w:ascii="Times New Roman" w:hAnsi="Times New Roman" w:cs="Times New Roman"/>
+          <w:b/>
+          <w:bCs/>
+          <w:u w:val="single"/>
+        </w:rPr>
+        <w:br w:type="page"/>
+      </w:r>
+    </w:p>
+    <w:p>
+      <w:pPr>
+        <w:spacing w:line="240" w:lineRule="auto"/>
+        <w:rPr>
+          <w:rFonts w:ascii="Times New Roman" w:hAnsi="Times New Roman" w:cs="Times New Roman"/>
+          <w:b/>
+          <w:bCs/>
+          <w:u w:val="single"/>
+        </w:rPr>
+      </w:pPr>
+      <w:r>
+        <w:rPr>
+          <w:rFonts w:ascii="Times New Roman" w:hAnsi="Times New Roman" w:cs="Times New Roman"/>
+          <w:b/>
+          <w:bCs/>
+          <w:u w:val="single"/>
+        </w:rPr>
+        <w:lastRenderedPageBreak/>
+        <w:t>Introductio</w:t>
+      </w:r>
+      <w:r>
+        <w:rPr>
+          <w:rFonts w:ascii="Times New Roman" w:hAnsi="Times New Roman" w:cs="Times New Roman"/>
+          <w:b/>
+          <w:bCs/>
+          <w:u w:val="single"/>
+        </w:rPr>
+        <w:t>n</w:t>
+      </w:r>
+    </w:p>
+    <w:p>
+      <w:pPr>
+        <w:spacing w:line="240" w:lineRule="auto"/>
+        <w:rPr>
+          <w:rFonts w:ascii="Times New Roman" w:hAnsi="Times New Roman" w:cs="Times New Roman"/>
+        </w:rPr>
+      </w:pPr>
+      <w:r>
+        <w:rPr>
+          <w:rFonts w:ascii="Times New Roman" w:hAnsi="Times New Roman" w:cs="Times New Roman"/>
+        </w:rPr>
+        <w:tab/>
+        <w:t>ComeQuick is a seamless ride-hailing web-application that is designed to fill that gap of unavailable forms of transportation for both passengers and drivers in isolated areas. This problem stems from the struggle of getting rides to places like Berekuso for example, as drivers fear to run at a loss to go back all the way to Accra after the ride without picking a passenger back. ComeQuick gives both drivers and passengers the chance to easily go to these marginalized locations without the fear of getting rides back.</w:t>
+      </w:r>
+    </w:p>
+    <w:p>
+      <w:pPr>
+        <w:spacing w:line="240" w:lineRule="auto"/>
         <w:rPr>
           <w:rFonts w:ascii="Times New Roman" w:hAnsi="Times New Roman" w:cs="Times New Roman"/>
           <w:b/>
@@ -429,6 +872,12 @@
         </w:rPr>
         <w:t>Requested time window</w:t>
       </w:r>
+      <w:r>
+        <w:rPr>
+          <w:rFonts w:ascii="Times New Roman" w:hAnsi="Times New Roman" w:cs="Times New Roman"/>
+        </w:rPr>
+        <w:t xml:space="preserve"> (optional)</w:t>
+      </w:r>
     </w:p>
     <w:p>
       <w:pPr>
@@ -491,18 +940,14 @@
         <w:rPr>
           <w:rFonts w:ascii="Times New Roman" w:hAnsi="Times New Roman" w:cs="Times New Roman"/>
         </w:rPr>
-        <w:t xml:space="preserve"> quick ride requests that appear on the driver’s dashboard when they scan the QR.</w:t>
-      </w:r>
-    </w:p>
-    <w:p>
-      <w:pPr>
-        <w:pStyle w:val="ListParagraph"/>
-        <w:spacing w:line="240" w:lineRule="auto"/>
-        <w:ind w:left="1440"/>
-        <w:rPr>
-          <w:rFonts w:ascii="Times New Roman" w:hAnsi="Times New Roman" w:cs="Times New Roman"/>
-        </w:rPr>
-      </w:pPr>
+        <w:t xml:space="preserve"> quick ride requests that appear on the driver’s dashboard when they scan the QR</w:t>
+      </w:r>
+      <w:r>
+        <w:rPr>
+          <w:rFonts w:ascii="Times New Roman" w:hAnsi="Times New Roman" w:cs="Times New Roman"/>
+        </w:rPr>
+        <w:t>.</w:t>
+      </w:r>
     </w:p>
     <w:p>
       <w:pPr>
@@ -521,6 +966,7 @@
           <w:bCs/>
           <w:u w:val="single"/>
         </w:rPr>
+        <w:lastRenderedPageBreak/>
         <w:t>4. How the QR-based system works</w:t>
       </w:r>
     </w:p>
@@ -597,7 +1043,6 @@
         <w:rPr>
           <w:rFonts w:ascii="Times New Roman" w:hAnsi="Times New Roman" w:cs="Times New Roman"/>
         </w:rPr>
-        <w:lastRenderedPageBreak/>
         <w:t>Before accepting any passenger, the driver provides minimal but essential verification info such as:</w:t>
       </w:r>
     </w:p>
@@ -655,16 +1100,8 @@
         <w:rPr>
           <w:rFonts w:ascii="Times New Roman" w:hAnsi="Times New Roman" w:cs="Times New Roman"/>
         </w:rPr>
-        <w:t xml:space="preserve">Car model &amp; </w:t>
-      </w:r>
-      <w:proofErr w:type="spellStart"/>
-      <w:r>
-        <w:rPr>
-          <w:rFonts w:ascii="Times New Roman" w:hAnsi="Times New Roman" w:cs="Times New Roman"/>
-        </w:rPr>
-        <w:t>color</w:t>
-      </w:r>
-      <w:proofErr w:type="spellEnd"/>
+        <w:t>Car model &amp; color</w:t>
+      </w:r>
     </w:p>
     <w:p>
       <w:pPr>
@@ -701,7 +1138,37 @@
         <w:rPr>
           <w:rFonts w:ascii="Times New Roman" w:hAnsi="Times New Roman" w:cs="Times New Roman"/>
         </w:rPr>
-        <w:t>Driver selects a passenger → passenger receives driver details → ride is confirmed.</w:t>
+        <w:t xml:space="preserve">Driver selects a passenger </w:t>
+      </w:r>
+      <w:r>
+        <w:rPr>
+          <w:rFonts w:ascii="Times New Roman" w:hAnsi="Times New Roman" w:cs="Times New Roman"/>
+        </w:rPr>
+        <w:t>→</w:t>
+      </w:r>
+      <w:r>
+        <w:rPr>
+          <w:rFonts w:ascii="Times New Roman" w:hAnsi="Times New Roman" w:cs="Times New Roman"/>
+        </w:rPr>
+        <w:t>passenger receives driver details → ride is confirmed</w:t>
+      </w:r>
+      <w:r>
+        <w:rPr>
+          <w:rFonts w:ascii="Times New Roman" w:hAnsi="Times New Roman" w:cs="Times New Roman"/>
+        </w:rPr>
+        <w:t xml:space="preserve"> </w:t>
+      </w:r>
+      <w:r>
+        <w:rPr>
+          <w:rFonts w:ascii="Times New Roman" w:hAnsi="Times New Roman" w:cs="Times New Roman"/>
+        </w:rPr>
+        <w:t xml:space="preserve">→ </w:t>
+      </w:r>
+      <w:r>
+        <w:rPr>
+          <w:rFonts w:ascii="Times New Roman" w:hAnsi="Times New Roman" w:cs="Times New Roman"/>
+        </w:rPr>
+        <w:t>Driver navigates to pick up location using the google map integration.</w:t>
       </w:r>
     </w:p>
     <w:p>
@@ -1164,27 +1631,54 @@
           <w:bCs/>
           <w:u w:val="single"/>
         </w:rPr>
-        <w:t>6. Benefits of the System</w:t>
-      </w:r>
-    </w:p>
-    <w:p>
-      <w:pPr>
-        <w:spacing w:line="240" w:lineRule="auto"/>
-        <w:rPr>
-          <w:rFonts w:ascii="Times New Roman" w:hAnsi="Times New Roman" w:cs="Times New Roman"/>
-        </w:rPr>
-      </w:pPr>
-      <w:r>
-        <w:rPr>
-          <w:rFonts w:ascii="Times New Roman" w:hAnsi="Times New Roman" w:cs="Times New Roman"/>
-        </w:rPr>
-        <w:t>For Passengers</w:t>
-      </w:r>
-      <w:r>
-        <w:rPr>
-          <w:rFonts w:ascii="Times New Roman" w:hAnsi="Times New Roman" w:cs="Times New Roman"/>
-        </w:rPr>
-        <w:t>:</w:t>
+        <w:t xml:space="preserve">6. </w:t>
+      </w:r>
+      <w:r>
+        <w:rPr>
+          <w:rFonts w:ascii="Times New Roman" w:hAnsi="Times New Roman" w:cs="Times New Roman"/>
+          <w:b/>
+          <w:bCs/>
+          <w:u w:val="single"/>
+        </w:rPr>
+        <w:t>Use of AI</w:t>
+      </w:r>
+    </w:p>
+    <w:p>
+      <w:pPr>
+        <w:spacing w:line="240" w:lineRule="auto"/>
+        <w:rPr>
+          <w:rFonts w:ascii="Times New Roman" w:hAnsi="Times New Roman" w:cs="Times New Roman"/>
+        </w:rPr>
+      </w:pPr>
+      <w:r>
+        <w:rPr>
+          <w:rFonts w:ascii="Times New Roman" w:hAnsi="Times New Roman" w:cs="Times New Roman"/>
+          <w:b/>
+          <w:bCs/>
+        </w:rPr>
+        <w:t>Tools used:</w:t>
+      </w:r>
+      <w:r>
+        <w:rPr>
+          <w:rFonts w:ascii="Times New Roman" w:hAnsi="Times New Roman" w:cs="Times New Roman"/>
+        </w:rPr>
+        <w:t xml:space="preserve"> Lovable, Gemini Pro (via Antigravity extension), Claude</w:t>
+      </w:r>
+    </w:p>
+    <w:p>
+      <w:pPr>
+        <w:spacing w:line="240" w:lineRule="auto"/>
+        <w:rPr>
+          <w:rFonts w:ascii="Times New Roman" w:hAnsi="Times New Roman" w:cs="Times New Roman"/>
+        </w:rPr>
+      </w:pPr>
+      <w:r>
+        <w:rPr>
+          <w:rFonts w:ascii="Times New Roman" w:hAnsi="Times New Roman" w:cs="Times New Roman"/>
+          <w:b/>
+          <w:bCs/>
+        </w:rPr>
+        <w:t>Extent of use:</w:t>
       </w:r>
     </w:p>
     <w:p>
@@ -1202,8 +1696,37 @@
       <w:r>
         <w:rPr>
           <w:rFonts w:ascii="Times New Roman" w:hAnsi="Times New Roman" w:cs="Times New Roman"/>
-        </w:rPr>
-        <w:t>Much shorter waiting time</w:t>
+          <w:b/>
+          <w:bCs/>
+        </w:rPr>
+        <w:lastRenderedPageBreak/>
+        <w:t>Lovable</w:t>
+      </w:r>
+      <w:r>
+        <w:rPr>
+          <w:rFonts w:ascii="Times New Roman" w:hAnsi="Times New Roman" w:cs="Times New Roman"/>
+          <w:b/>
+          <w:bCs/>
+        </w:rPr>
+        <w:t>-dev: u</w:t>
+      </w:r>
+      <w:r>
+        <w:rPr>
+          <w:rFonts w:ascii="Times New Roman" w:hAnsi="Times New Roman" w:cs="Times New Roman"/>
+        </w:rPr>
+        <w:t xml:space="preserve">sed as the initial baseline generator for </w:t>
+      </w:r>
+      <w:r>
+        <w:rPr>
+          <w:rFonts w:ascii="Times New Roman" w:hAnsi="Times New Roman" w:cs="Times New Roman"/>
+        </w:rPr>
+        <w:t>a plain React</w:t>
+      </w:r>
+      <w:r>
+        <w:rPr>
+          <w:rFonts w:ascii="Times New Roman" w:hAnsi="Times New Roman" w:cs="Times New Roman"/>
+        </w:rPr>
+        <w:t xml:space="preserve"> (Vite) template. It provided the scaffolding for Shadcn UI components and the core project structure, which was then heavily modified and extended manually.</w:t>
       </w:r>
     </w:p>
     <w:p>
@@ -1221,8 +1744,22 @@
       <w:r>
         <w:rPr>
           <w:rFonts w:ascii="Times New Roman" w:hAnsi="Times New Roman" w:cs="Times New Roman"/>
-        </w:rPr>
-        <w:t>Safer because driver information is shown</w:t>
+          <w:b/>
+          <w:bCs/>
+        </w:rPr>
+        <w:t>Gemini (Image Generator):</w:t>
+      </w:r>
+      <w:r>
+        <w:rPr>
+          <w:rFonts w:ascii="Times New Roman" w:hAnsi="Times New Roman" w:cs="Times New Roman"/>
+        </w:rPr>
+        <w:t xml:space="preserve"> </w:t>
+      </w:r>
+      <w:r>
+        <w:rPr>
+          <w:rFonts w:ascii="Times New Roman" w:hAnsi="Times New Roman" w:cs="Times New Roman"/>
+        </w:rPr>
+        <w:t>Used to generate the conceptual assets and base imagery for the ComeQuick logo and splash screen branding.</w:t>
       </w:r>
     </w:p>
     <w:p>
@@ -1235,33 +1772,29 @@
         <w:spacing w:line="240" w:lineRule="auto"/>
         <w:rPr>
           <w:rFonts w:ascii="Times New Roman" w:hAnsi="Times New Roman" w:cs="Times New Roman"/>
-        </w:rPr>
-      </w:pPr>
-      <w:r>
-        <w:rPr>
-          <w:rFonts w:ascii="Times New Roman" w:hAnsi="Times New Roman" w:cs="Times New Roman"/>
-        </w:rPr>
-        <w:t>Reliable access to transportation even from hard-to-reach areas</w:t>
-      </w:r>
-    </w:p>
-    <w:p>
-      <w:pPr>
-        <w:spacing w:line="240" w:lineRule="auto"/>
-        <w:rPr>
-          <w:rFonts w:ascii="Times New Roman" w:hAnsi="Times New Roman" w:cs="Times New Roman"/>
-        </w:rPr>
-      </w:pPr>
-      <w:r>
-        <w:rPr>
-          <w:rFonts w:ascii="Times New Roman" w:hAnsi="Times New Roman" w:cs="Times New Roman"/>
-        </w:rPr>
-        <w:t>For Drivers</w:t>
-      </w:r>
-      <w:r>
-        <w:rPr>
-          <w:rFonts w:ascii="Times New Roman" w:hAnsi="Times New Roman" w:cs="Times New Roman"/>
-        </w:rPr>
-        <w:t>:</w:t>
+          <w:lang w:val="en-GH"/>
+        </w:rPr>
+      </w:pPr>
+      <w:r>
+        <w:rPr>
+          <w:rFonts w:ascii="Times New Roman" w:hAnsi="Times New Roman" w:cs="Times New Roman"/>
+          <w:b/>
+          <w:bCs/>
+        </w:rPr>
+        <w:t>Canva (AI Design Tool):</w:t>
+      </w:r>
+      <w:r>
+        <w:rPr>
+          <w:rFonts w:ascii="Times New Roman" w:hAnsi="Times New Roman" w:cs="Times New Roman"/>
+        </w:rPr>
+        <w:t xml:space="preserve"> </w:t>
+      </w:r>
+      <w:r>
+        <w:rPr>
+          <w:rFonts w:ascii="Times New Roman" w:hAnsi="Times New Roman" w:cs="Times New Roman"/>
+          <w:lang w:val="en-GH"/>
+        </w:rPr>
+        <w:t>Used to refine the logo design, pick a cohesive and modern color palette, and design the consistent visual theme across the web-app.</w:t>
       </w:r>
     </w:p>
     <w:p>
@@ -1279,46 +1812,52 @@
       <w:r>
         <w:rPr>
           <w:rFonts w:ascii="Times New Roman" w:hAnsi="Times New Roman" w:cs="Times New Roman"/>
-        </w:rPr>
-        <w:t>No risk of returning empty</w:t>
-      </w:r>
-    </w:p>
-    <w:p>
-      <w:pPr>
-        <w:pStyle w:val="ListParagraph"/>
-        <w:numPr>
-          <w:ilvl w:val="0"/>
-          <w:numId w:val="4"/>
-        </w:numPr>
-        <w:spacing w:line="240" w:lineRule="auto"/>
-        <w:rPr>
-          <w:rFonts w:ascii="Times New Roman" w:hAnsi="Times New Roman" w:cs="Times New Roman"/>
-        </w:rPr>
-      </w:pPr>
-      <w:r>
-        <w:rPr>
-          <w:rFonts w:ascii="Times New Roman" w:hAnsi="Times New Roman" w:cs="Times New Roman"/>
-        </w:rPr>
-        <w:t>Instant visibility of waiting passengers</w:t>
-      </w:r>
-    </w:p>
-    <w:p>
-      <w:pPr>
-        <w:pStyle w:val="ListParagraph"/>
-        <w:numPr>
-          <w:ilvl w:val="0"/>
-          <w:numId w:val="4"/>
-        </w:numPr>
-        <w:spacing w:line="240" w:lineRule="auto"/>
-        <w:rPr>
-          <w:rFonts w:ascii="Times New Roman" w:hAnsi="Times New Roman" w:cs="Times New Roman"/>
-        </w:rPr>
-      </w:pPr>
-      <w:r>
-        <w:rPr>
-          <w:rFonts w:ascii="Times New Roman" w:hAnsi="Times New Roman" w:cs="Times New Roman"/>
-        </w:rPr>
-        <w:t>Simple interface</w:t>
+          <w:b/>
+          <w:bCs/>
+        </w:rPr>
+        <w:t xml:space="preserve">Claude (Anthropic): </w:t>
+      </w:r>
+      <w:r>
+        <w:rPr>
+          <w:rFonts w:ascii="Times New Roman" w:hAnsi="Times New Roman" w:cs="Times New Roman"/>
+        </w:rPr>
+        <w:t xml:space="preserve">used </w:t>
+      </w:r>
+      <w:r>
+        <w:rPr>
+          <w:rFonts w:ascii="Times New Roman" w:hAnsi="Times New Roman" w:cs="Times New Roman"/>
+        </w:rPr>
+        <w:t xml:space="preserve">as a primary AI coding assistant for pair programming, refactoring components (e.g., modularizing </w:t>
+      </w:r>
+      <w:r>
+        <w:rPr>
+          <w:rFonts w:ascii="Times New Roman" w:hAnsi="Times New Roman" w:cs="Times New Roman"/>
+        </w:rPr>
+        <w:t>‘</w:t>
+      </w:r>
+      <w:r>
+        <w:rPr>
+          <w:rFonts w:ascii="Times New Roman" w:hAnsi="Times New Roman" w:cs="Times New Roman"/>
+        </w:rPr>
+        <w:t>MapPicker</w:t>
+      </w:r>
+      <w:r>
+        <w:rPr>
+          <w:rFonts w:ascii="Times New Roman" w:hAnsi="Times New Roman" w:cs="Times New Roman"/>
+        </w:rPr>
+        <w:t>’</w:t>
+      </w:r>
+      <w:r>
+        <w:rPr>
+          <w:rFonts w:ascii="Times New Roman" w:hAnsi="Times New Roman" w:cs="Times New Roman"/>
+        </w:rPr>
+        <w:t>), implementing backend security fixes (</w:t>
+      </w:r>
+      <w:r>
+        <w:rPr>
+          <w:rFonts w:ascii="Times New Roman" w:hAnsi="Times New Roman" w:cs="Times New Roman"/>
+        </w:rPr>
+        <w:t>null checks</w:t>
       </w:r>
       <w:r>
         <w:rPr>
@@ -1330,146 +1869,284 @@
         <w:rPr>
           <w:rFonts w:ascii="Times New Roman" w:hAnsi="Times New Roman" w:cs="Times New Roman"/>
         </w:rPr>
-        <w:t>no app installation needed</w:t>
-      </w:r>
-    </w:p>
-    <w:p>
-      <w:pPr>
-        <w:spacing w:line="240" w:lineRule="auto"/>
-        <w:rPr>
-          <w:rFonts w:ascii="Times New Roman" w:hAnsi="Times New Roman" w:cs="Times New Roman"/>
-        </w:rPr>
-      </w:pPr>
-      <w:r>
-        <w:rPr>
-          <w:rFonts w:ascii="Times New Roman" w:hAnsi="Times New Roman" w:cs="Times New Roman"/>
+        <w:t>deleted</w:t>
+      </w:r>
+      <w:r>
+        <w:rPr>
+          <w:rFonts w:ascii="Times New Roman" w:hAnsi="Times New Roman" w:cs="Times New Roman"/>
+        </w:rPr>
+        <w:t xml:space="preserve"> data filtering), and </w:t>
+      </w:r>
+      <w:r>
+        <w:rPr>
+          <w:rFonts w:ascii="Times New Roman" w:hAnsi="Times New Roman" w:cs="Times New Roman"/>
+        </w:rPr>
+        <w:t>structuring</w:t>
+      </w:r>
+      <w:r>
+        <w:rPr>
+          <w:rFonts w:ascii="Times New Roman" w:hAnsi="Times New Roman" w:cs="Times New Roman"/>
+        </w:rPr>
+        <w:t xml:space="preserve"> documentation</w:t>
+      </w:r>
+      <w:r>
+        <w:rPr>
+          <w:rFonts w:ascii="Times New Roman" w:hAnsi="Times New Roman" w:cs="Times New Roman"/>
+        </w:rPr>
+        <w:t xml:space="preserve"> (Readme.md)</w:t>
+      </w:r>
+      <w:r>
+        <w:rPr>
+          <w:rFonts w:ascii="Times New Roman" w:hAnsi="Times New Roman" w:cs="Times New Roman"/>
+        </w:rPr>
+        <w:t xml:space="preserve">. </w:t>
+      </w:r>
+      <w:r>
+        <w:rPr>
+          <w:rFonts w:ascii="Times New Roman" w:hAnsi="Times New Roman" w:cs="Times New Roman"/>
+        </w:rPr>
+        <w:t>Also u</w:t>
+      </w:r>
+      <w:r>
+        <w:rPr>
+          <w:rFonts w:ascii="Times New Roman" w:hAnsi="Times New Roman" w:cs="Times New Roman"/>
+        </w:rPr>
+        <w:t>tilized for deep debugging of complex geospatial logic, specifically resolving initial rendering issues with Leaflet maps and ensuring smooth integration with the Google Maps GPS API.</w:t>
+      </w:r>
+      <w:r>
+        <w:rPr>
+          <w:rFonts w:ascii="Times New Roman" w:hAnsi="Times New Roman" w:cs="Times New Roman"/>
+        </w:rPr>
+        <w:t xml:space="preserve"> </w:t>
+      </w:r>
+      <w:r>
+        <w:rPr>
+          <w:rFonts w:ascii="Times New Roman" w:hAnsi="Times New Roman" w:cs="Times New Roman"/>
+        </w:rPr>
+        <w:t xml:space="preserve">Used for assisting with clear error handlers to help with manual debugging. This also assisted in debugging my framer-motion errors used when designing the SplashScreen.tsx file. </w:t>
+      </w:r>
+      <w:r>
+        <w:rPr>
+          <w:rFonts w:ascii="Times New Roman" w:hAnsi="Times New Roman" w:cs="Times New Roman"/>
+        </w:rPr>
+        <w:t>Screenshots of some of these AI-refactored codes are seen in the appendix.</w:t>
+      </w:r>
+    </w:p>
+    <w:p>
+      <w:pPr>
+        <w:spacing w:line="240" w:lineRule="auto"/>
+        <w:ind w:left="360"/>
+        <w:rPr>
+          <w:rFonts w:ascii="Times New Roman" w:hAnsi="Times New Roman" w:cs="Times New Roman"/>
+        </w:rPr>
+      </w:pPr>
+    </w:p>
+    <w:p>
+      <w:pPr>
+        <w:spacing w:line="240" w:lineRule="auto"/>
+        <w:rPr>
+          <w:rFonts w:ascii="Times New Roman" w:hAnsi="Times New Roman" w:cs="Times New Roman"/>
+        </w:rPr>
+      </w:pPr>
+    </w:p>
+    <w:p>
+      <w:pPr>
+        <w:spacing w:line="240" w:lineRule="auto"/>
+        <w:rPr>
+          <w:rFonts w:ascii="Times New Roman" w:hAnsi="Times New Roman" w:cs="Times New Roman"/>
+          <w:b/>
+          <w:bCs/>
+          <w:u w:val="single"/>
+        </w:rPr>
+      </w:pPr>
+      <w:r>
+        <w:rPr>
+          <w:rFonts w:ascii="Times New Roman" w:hAnsi="Times New Roman" w:cs="Times New Roman"/>
+          <w:b/>
+          <w:bCs/>
+          <w:u w:val="single"/>
+        </w:rPr>
+        <w:t>8. Summary</w:t>
+      </w:r>
+    </w:p>
+    <w:p>
+      <w:pPr>
+        <w:spacing w:line="240" w:lineRule="auto"/>
+        <w:rPr>
+          <w:rFonts w:ascii="Times New Roman" w:hAnsi="Times New Roman" w:cs="Times New Roman"/>
+        </w:rPr>
+      </w:pPr>
+      <w:r>
+        <w:rPr>
+          <w:rFonts w:ascii="Times New Roman" w:hAnsi="Times New Roman" w:cs="Times New Roman"/>
+        </w:rPr>
+        <w:t>This project aims to eliminate the long-standing transportation problem in isolated locations by using a simple QR-based mechanism to match drivers with waiting passengers. By providing visibility, safety, and convenience on both sides, the platform creates a sustainable ride system that benefits drivers, passengers, and the entire community.</w:t>
+      </w:r>
+    </w:p>
+    <w:p>
+      <w:pPr>
+        <w:spacing w:line="240" w:lineRule="auto"/>
+        <w:rPr>
+          <w:rFonts w:ascii="Times New Roman" w:hAnsi="Times New Roman" w:cs="Times New Roman"/>
+        </w:rPr>
+      </w:pPr>
+    </w:p>
+    <w:p>
+      <w:pPr>
+        <w:spacing w:line="240" w:lineRule="auto"/>
+        <w:rPr>
+          <w:rFonts w:ascii="Times New Roman" w:hAnsi="Times New Roman" w:cs="Times New Roman"/>
+        </w:rPr>
+      </w:pPr>
+      <w:r>
+        <w:rPr>
+          <w:rFonts w:ascii="Times New Roman" w:hAnsi="Times New Roman" w:cs="Times New Roman"/>
+          <w:b/>
+          <w:bCs/>
+          <w:u w:val="single"/>
+        </w:rPr>
+        <w:t>Appendix</w:t>
+      </w:r>
+    </w:p>
+    <w:p>
+      <w:pPr>
+        <w:spacing w:after="0" w:line="240" w:lineRule="auto"/>
+        <w:rPr>
+          <w:rFonts w:ascii="Times New Roman" w:hAnsi="Times New Roman" w:cs="Times New Roman"/>
+          <w:i/>
+          <w:iCs/>
+          <w:sz w:val="16"/>
+          <w:szCs w:val="16"/>
+        </w:rPr>
+      </w:pPr>
+      <w:r>
+        <w:rPr>
+          <w:rFonts w:ascii="Times New Roman" w:hAnsi="Times New Roman" w:cs="Times New Roman"/>
+        </w:rPr>
+        <w:drawing>
+          <wp:inline distT="0" distB="0" distL="0" distR="0" wp14:anchorId="6411A64E" wp14:editId="5832ECCA">
+            <wp:extent cx="2660650" cy="2120458"/>
+            <wp:effectExtent l="0" t="0" r="6350" b="0"/>
+            <wp:docPr id="1575119857" name="Picture 1" descr="A screen shot of a computer code&#10;&#10;AI-generated content may be incorrect."/>
+            <wp:cNvGraphicFramePr>
+              <a:graphicFrameLocks xmlns:a="http://schemas.openxmlformats.org/drawingml/2006/main" noChangeAspect="1"/>
+            </wp:cNvGraphicFramePr>
+            <a:graphic xmlns:a="http://schemas.openxmlformats.org/drawingml/2006/main">
+              <a:graphicData uri="http://schemas.openxmlformats.org/drawingml/2006/picture">
+                <pic:pic xmlns:pic="http://schemas.openxmlformats.org/drawingml/2006/picture">
+                  <pic:nvPicPr>
+                    <pic:cNvPr id="1575119857" name="Picture 1" descr="A screen shot of a computer code&#10;&#10;AI-generated content may be incorrect."/>
+                    <pic:cNvPicPr/>
+                  </pic:nvPicPr>
+                  <pic:blipFill>
+                    <a:blip r:embed="rId6"/>
+                    <a:stretch>
+                      <a:fillRect/>
+                    </a:stretch>
+                  </pic:blipFill>
+                  <pic:spPr>
+                    <a:xfrm>
+                      <a:off x="0" y="0"/>
+                      <a:ext cx="2664948" cy="2123883"/>
+                    </a:xfrm>
+                    <a:prstGeom prst="rect">
+                      <a:avLst/>
+                    </a:prstGeom>
+                  </pic:spPr>
+                </pic:pic>
+              </a:graphicData>
+            </a:graphic>
+          </wp:inline>
+        </w:drawing>
+      </w:r>
+    </w:p>
+    <w:p>
+      <w:pPr>
+        <w:spacing w:line="240" w:lineRule="auto"/>
+        <w:rPr>
+          <w:rFonts w:ascii="Times New Roman" w:hAnsi="Times New Roman" w:cs="Times New Roman"/>
+          <w:sz w:val="16"/>
+          <w:szCs w:val="16"/>
+        </w:rPr>
+      </w:pPr>
+      <w:r>
+        <w:rPr>
+          <w:rFonts w:ascii="Times New Roman" w:hAnsi="Times New Roman" w:cs="Times New Roman"/>
+          <w:sz w:val="16"/>
+          <w:szCs w:val="16"/>
+        </w:rPr>
+        <w:t>(Leaflet Map container obtained from Claude)</w:t>
+      </w:r>
+    </w:p>
+    <w:p>
+      <w:pPr>
+        <w:spacing w:after="0" w:line="240" w:lineRule="auto"/>
+        <w:rPr>
+          <w:rFonts w:ascii="Times New Roman" w:hAnsi="Times New Roman" w:cs="Times New Roman"/>
+          <w:sz w:val="16"/>
+          <w:szCs w:val="16"/>
+        </w:rPr>
+      </w:pPr>
+      <w:r>
+        <w:rPr>
+          <w:rFonts w:ascii="Times New Roman" w:hAnsi="Times New Roman" w:cs="Times New Roman"/>
+          <w:sz w:val="16"/>
+          <w:szCs w:val="16"/>
         </w:rPr>
         <w:lastRenderedPageBreak/>
-        <w:t>More income opportunities</w:t>
-      </w:r>
-      <w:r>
-        <w:rPr>
-          <w:rFonts w:ascii="Times New Roman" w:hAnsi="Times New Roman" w:cs="Times New Roman"/>
-        </w:rPr>
-        <w:t>:</w:t>
-      </w:r>
-    </w:p>
-    <w:p>
-      <w:pPr>
-        <w:pStyle w:val="ListParagraph"/>
-        <w:numPr>
-          <w:ilvl w:val="0"/>
-          <w:numId w:val="4"/>
-        </w:numPr>
-        <w:spacing w:line="240" w:lineRule="auto"/>
-        <w:rPr>
-          <w:rFonts w:ascii="Times New Roman" w:hAnsi="Times New Roman" w:cs="Times New Roman"/>
-        </w:rPr>
-      </w:pPr>
-      <w:r>
-        <w:rPr>
-          <w:rFonts w:ascii="Times New Roman" w:hAnsi="Times New Roman" w:cs="Times New Roman"/>
-        </w:rPr>
-        <w:t>For the Institution/Community</w:t>
-      </w:r>
-    </w:p>
-    <w:p>
-      <w:pPr>
-        <w:pStyle w:val="ListParagraph"/>
-        <w:numPr>
-          <w:ilvl w:val="0"/>
-          <w:numId w:val="4"/>
-        </w:numPr>
-        <w:spacing w:line="240" w:lineRule="auto"/>
-        <w:rPr>
-          <w:rFonts w:ascii="Times New Roman" w:hAnsi="Times New Roman" w:cs="Times New Roman"/>
-        </w:rPr>
-      </w:pPr>
-      <w:r>
-        <w:rPr>
-          <w:rFonts w:ascii="Times New Roman" w:hAnsi="Times New Roman" w:cs="Times New Roman"/>
-        </w:rPr>
-        <w:t>Improved transportation system</w:t>
-      </w:r>
-    </w:p>
-    <w:p>
-      <w:pPr>
-        <w:pStyle w:val="ListParagraph"/>
-        <w:numPr>
-          <w:ilvl w:val="0"/>
-          <w:numId w:val="4"/>
-        </w:numPr>
-        <w:spacing w:line="240" w:lineRule="auto"/>
-        <w:rPr>
-          <w:rFonts w:ascii="Times New Roman" w:hAnsi="Times New Roman" w:cs="Times New Roman"/>
-        </w:rPr>
-      </w:pPr>
-      <w:r>
-        <w:rPr>
-          <w:rFonts w:ascii="Times New Roman" w:hAnsi="Times New Roman" w:cs="Times New Roman"/>
-        </w:rPr>
-        <w:t>Reduced congestion and frustration</w:t>
-      </w:r>
-    </w:p>
-    <w:p>
-      <w:pPr>
-        <w:pStyle w:val="ListParagraph"/>
-        <w:numPr>
-          <w:ilvl w:val="0"/>
-          <w:numId w:val="4"/>
-        </w:numPr>
-        <w:spacing w:line="240" w:lineRule="auto"/>
-        <w:rPr>
-          <w:rFonts w:ascii="Times New Roman" w:hAnsi="Times New Roman" w:cs="Times New Roman"/>
-        </w:rPr>
-      </w:pPr>
-      <w:r>
-        <w:rPr>
-          <w:rFonts w:ascii="Times New Roman" w:hAnsi="Times New Roman" w:cs="Times New Roman"/>
-        </w:rPr>
-        <w:t>Enhances community mobility and safety</w:t>
-      </w:r>
-    </w:p>
-    <w:p>
-      <w:pPr>
-        <w:spacing w:line="240" w:lineRule="auto"/>
-        <w:rPr>
-          <w:rFonts w:ascii="Times New Roman" w:hAnsi="Times New Roman" w:cs="Times New Roman"/>
-        </w:rPr>
-      </w:pPr>
-    </w:p>
-    <w:p>
-      <w:pPr>
-        <w:spacing w:line="240" w:lineRule="auto"/>
-        <w:rPr>
-          <w:rFonts w:ascii="Times New Roman" w:hAnsi="Times New Roman" w:cs="Times New Roman"/>
-          <w:b/>
-          <w:bCs/>
-          <w:u w:val="single"/>
-        </w:rPr>
-      </w:pPr>
-      <w:r>
-        <w:rPr>
-          <w:rFonts w:ascii="Times New Roman" w:hAnsi="Times New Roman" w:cs="Times New Roman"/>
-          <w:b/>
-          <w:bCs/>
-          <w:u w:val="single"/>
-        </w:rPr>
-        <w:t>8. Summary</w:t>
-      </w:r>
-    </w:p>
-    <w:p>
-      <w:pPr>
-        <w:spacing w:line="240" w:lineRule="auto"/>
-        <w:rPr>
-          <w:rFonts w:ascii="Times New Roman" w:hAnsi="Times New Roman" w:cs="Times New Roman"/>
-        </w:rPr>
-      </w:pPr>
-      <w:r>
-        <w:rPr>
-          <w:rFonts w:ascii="Times New Roman" w:hAnsi="Times New Roman" w:cs="Times New Roman"/>
-        </w:rPr>
-        <w:t>This project aims to eliminate the long-standing transportation problem in isolated locations by using a simple QR-based mechanism to match drivers with waiting passengers. By providing visibility, safety, and convenience on both sides, the platform creates a sustainable ride system that benefits drivers, passengers, and the entire community.</w:t>
+        <w:drawing>
+          <wp:inline distT="0" distB="0" distL="0" distR="0" wp14:anchorId="79BBE3F0" wp14:editId="2E1D113D">
+            <wp:extent cx="3232150" cy="1986915"/>
+            <wp:effectExtent l="0" t="0" r="6350" b="0"/>
+            <wp:docPr id="1796645916" name="Picture 1" descr="A screen shot of a computer program&#10;&#10;AI-generated content may be incorrect."/>
+            <wp:cNvGraphicFramePr>
+              <a:graphicFrameLocks xmlns:a="http://schemas.openxmlformats.org/drawingml/2006/main" noChangeAspect="1"/>
+            </wp:cNvGraphicFramePr>
+            <a:graphic xmlns:a="http://schemas.openxmlformats.org/drawingml/2006/main">
+              <a:graphicData uri="http://schemas.openxmlformats.org/drawingml/2006/picture">
+                <pic:pic xmlns:pic="http://schemas.openxmlformats.org/drawingml/2006/picture">
+                  <pic:nvPicPr>
+                    <pic:cNvPr id="1796645916" name="Picture 1" descr="A screen shot of a computer program&#10;&#10;AI-generated content may be incorrect."/>
+                    <pic:cNvPicPr/>
+                  </pic:nvPicPr>
+                  <pic:blipFill>
+                    <a:blip r:embed="rId7"/>
+                    <a:stretch>
+                      <a:fillRect/>
+                    </a:stretch>
+                  </pic:blipFill>
+                  <pic:spPr>
+                    <a:xfrm>
+                      <a:off x="0" y="0"/>
+                      <a:ext cx="3247375" cy="1996274"/>
+                    </a:xfrm>
+                    <a:prstGeom prst="rect">
+                      <a:avLst/>
+                    </a:prstGeom>
+                  </pic:spPr>
+                </pic:pic>
+              </a:graphicData>
+            </a:graphic>
+          </wp:inline>
+        </w:drawing>
+      </w:r>
+    </w:p>
+    <w:p>
+      <w:pPr>
+        <w:spacing w:line="240" w:lineRule="auto"/>
+        <w:rPr>
+          <w:rFonts w:ascii="Times New Roman" w:hAnsi="Times New Roman" w:cs="Times New Roman"/>
+          <w:sz w:val="16"/>
+          <w:szCs w:val="16"/>
+        </w:rPr>
+      </w:pPr>
+      <w:r>
+        <w:rPr>
+          <w:rFonts w:ascii="Times New Roman" w:hAnsi="Times New Roman" w:cs="Times New Roman"/>
+          <w:sz w:val="16"/>
+          <w:szCs w:val="16"/>
+        </w:rPr>
+        <w:t>(Clear error handling messages to help understand the issue)</w:t>
       </w:r>
     </w:p>
     <w:sectPr>
@@ -2554,7 +3231,6 @@
   <w:style w:type="character" w:default="1" w:styleId="DefaultParagraphFont">
     <w:name w:val="Default Paragraph Font"/>
     <w:uiPriority w:val="1"/>
-    <w:semiHidden/>
     <w:unhideWhenUsed/>
   </w:style>
   <w:style w:type="table" w:default="1" w:styleId="TableNormal">

</xml_diff>